<commit_message>
Added Features and Software used
Title explains it
</commit_message>
<xml_diff>
--- a/Moods.docx
+++ b/Moods.docx
@@ -83,7 +83,7 @@
           </mc:Choice>
           <mc:Fallback>
             <w:pict>
-              <v:rect w14:anchorId="4C0741E5" id="Rectangle 2" o:spid="_x0000_s1026" style="position:absolute;margin-left:368.4pt;margin-top:-39pt;width:83.4pt;height:22.2pt;z-index:251669504;visibility:visible;mso-wrap-style:square;mso-wrap-distance-left:9pt;mso-wrap-distance-top:0;mso-wrap-distance-right:9pt;mso-wrap-distance-bottom:0;mso-position-horizontal:absolute;mso-position-horizontal-relative:text;mso-position-vertical:absolute;mso-position-vertical-relative:text;v-text-anchor:middle" o:gfxdata="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" fillcolor="white [3212]" strokecolor="white [3212]" strokeweight="2pt"/>
+              <v:rect w14:anchorId="6A78726E" id="Rectangle 2" o:spid="_x0000_s1026" style="position:absolute;margin-left:368.4pt;margin-top:-39pt;width:83.4pt;height:22.2pt;z-index:251669504;visibility:visible;mso-wrap-style:square;mso-wrap-distance-left:9pt;mso-wrap-distance-top:0;mso-wrap-distance-right:9pt;mso-wrap-distance-bottom:0;mso-position-horizontal:absolute;mso-position-horizontal-relative:text;mso-position-vertical:absolute;mso-position-vertical-relative:text;v-text-anchor:middle" o:gfxdata="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" fillcolor="white [3212]" strokecolor="white [3212]" strokeweight="2pt"/>
             </w:pict>
           </mc:Fallback>
         </mc:AlternateContent>
@@ -549,7 +549,7 @@
           </mc:Choice>
           <mc:Fallback>
             <w:pict>
-              <v:rect w14:anchorId="66B9B541" id="Rectangle 1" o:spid="_x0000_s1026" style="position:absolute;margin-left:376.8pt;margin-top:-39pt;width:83.4pt;height:22.2pt;z-index:251645952;visibility:visible;mso-wrap-style:square;mso-wrap-distance-left:9pt;mso-wrap-distance-top:0;mso-wrap-distance-right:9pt;mso-wrap-distance-bottom:0;mso-position-horizontal:absolute;mso-position-horizontal-relative:text;mso-position-vertical:absolute;mso-position-vertical-relative:text;v-text-anchor:middle" o:gfxdata="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" fillcolor="white [3212]" strokecolor="white [3212]" strokeweight="2pt"/>
+              <v:rect w14:anchorId="325B505B" id="Rectangle 1" o:spid="_x0000_s1026" style="position:absolute;margin-left:376.8pt;margin-top:-39pt;width:83.4pt;height:22.2pt;z-index:251645952;visibility:visible;mso-wrap-style:square;mso-wrap-distance-left:9pt;mso-wrap-distance-top:0;mso-wrap-distance-right:9pt;mso-wrap-distance-bottom:0;mso-position-horizontal:absolute;mso-position-horizontal-relative:text;mso-position-vertical:absolute;mso-position-vertical-relative:text;v-text-anchor:middle" o:gfxdata="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" fillcolor="white [3212]" strokecolor="white [3212]" strokeweight="2pt"/>
             </w:pict>
           </mc:Fallback>
         </mc:AlternateContent>
@@ -2776,7 +2776,6 @@
           <w:color w:val="000000" w:themeColor="text1"/>
           <w:sz w:val="24"/>
           <w:szCs w:val="24"/>
-          <w:lang w:val="fr-CA"/>
           <w14:textOutline w14:w="0" w14:cap="flat" w14:cmpd="sng" w14:algn="ctr">
             <w14:noFill/>
             <w14:prstDash w14:val="solid"/>
@@ -2788,95 +2787,6 @@
         <w:rPr>
           <w:rFonts w:ascii="Times New Roman" w:hAnsi="Times New Roman" w:cs="Times New Roman"/>
           <w:b/>
-          <w:color w:val="000000" w:themeColor="text1"/>
-          <w:sz w:val="24"/>
-          <w:szCs w:val="24"/>
-          <w:lang w:val="fr-CA"/>
-          <w14:textOutline w14:w="0" w14:cap="flat" w14:cmpd="sng" w14:algn="ctr">
-            <w14:noFill/>
-            <w14:prstDash w14:val="solid"/>
-            <w14:round/>
-          </w14:textOutline>
-        </w:rPr>
-        <w:t>Platform:</w:t>
-      </w:r>
-      <w:r>
-        <w:rPr>
-          <w:rFonts w:ascii="Times New Roman" w:hAnsi="Times New Roman" w:cs="Times New Roman"/>
-          <w:color w:val="000000" w:themeColor="text1"/>
-          <w:sz w:val="24"/>
-          <w:szCs w:val="24"/>
-          <w:lang w:val="fr-CA"/>
-          <w14:textOutline w14:w="0" w14:cap="flat" w14:cmpd="sng" w14:algn="ctr">
-            <w14:noFill/>
-            <w14:prstDash w14:val="solid"/>
-            <w14:round/>
-          </w14:textOutline>
-        </w:rPr>
-        <w:t xml:space="preserve"> Android Java</w:t>
-      </w:r>
-    </w:p>
-    <w:p>
-      <w:pPr>
-        <w:tabs>
-          <w:tab w:val="left" w:pos="1843"/>
-          <w:tab w:val="left" w:pos="2835"/>
-        </w:tabs>
-        <w:spacing w:line="360" w:lineRule="auto"/>
-        <w:rPr>
-          <w:rFonts w:ascii="Times New Roman" w:hAnsi="Times New Roman" w:cs="Times New Roman"/>
-          <w:color w:val="000000" w:themeColor="text1"/>
-          <w:sz w:val="24"/>
-          <w:szCs w:val="24"/>
-          <w:lang w:val="fr-CA"/>
-          <w14:textOutline w14:w="0" w14:cap="flat" w14:cmpd="sng" w14:algn="ctr">
-            <w14:noFill/>
-            <w14:prstDash w14:val="solid"/>
-            <w14:round/>
-          </w14:textOutline>
-        </w:rPr>
-      </w:pPr>
-      <w:r>
-        <w:rPr>
-          <w:rFonts w:ascii="Times New Roman" w:hAnsi="Times New Roman" w:cs="Times New Roman"/>
-          <w:b/>
-          <w:color w:val="000000" w:themeColor="text1"/>
-          <w:sz w:val="24"/>
-          <w:szCs w:val="24"/>
-          <w:lang w:val="fr-CA"/>
-          <w14:textOutline w14:w="0" w14:cap="flat" w14:cmpd="sng" w14:algn="ctr">
-            <w14:noFill/>
-            <w14:prstDash w14:val="solid"/>
-            <w14:round/>
-          </w14:textOutline>
-        </w:rPr>
-        <w:t>Menu</w:t>
-      </w:r>
-      <w:r>
-        <w:rPr>
-          <w:rFonts w:ascii="Times New Roman" w:hAnsi="Times New Roman" w:cs="Times New Roman"/>
-          <w:color w:val="000000" w:themeColor="text1"/>
-          <w:sz w:val="24"/>
-          <w:szCs w:val="24"/>
-          <w:lang w:val="fr-CA"/>
-          <w14:textOutline w14:w="0" w14:cap="flat" w14:cmpd="sng" w14:algn="ctr">
-            <w14:noFill/>
-            <w14:prstDash w14:val="solid"/>
-            <w14:round/>
-          </w14:textOutline>
-        </w:rPr>
-        <w:t>: User profile</w:t>
-      </w:r>
-    </w:p>
-    <w:p>
-      <w:pPr>
-        <w:tabs>
-          <w:tab w:val="left" w:pos="1843"/>
-          <w:tab w:val="left" w:pos="2835"/>
-        </w:tabs>
-        <w:spacing w:line="360" w:lineRule="auto"/>
-        <w:rPr>
-          <w:rFonts w:ascii="Times New Roman" w:hAnsi="Times New Roman" w:cs="Times New Roman"/>
           <w:color w:val="000000" w:themeColor="text1"/>
           <w:sz w:val="24"/>
           <w:szCs w:val="24"/>
@@ -2886,11 +2796,11 @@
             <w14:round/>
           </w14:textOutline>
         </w:rPr>
-      </w:pPr>
-      <w:r>
-        <w:rPr>
-          <w:rFonts w:ascii="Times New Roman" w:hAnsi="Times New Roman" w:cs="Times New Roman"/>
-          <w:b/>
+        <w:t>Platform:</w:t>
+      </w:r>
+      <w:r>
+        <w:rPr>
+          <w:rFonts w:ascii="Times New Roman" w:hAnsi="Times New Roman" w:cs="Times New Roman"/>
           <w:color w:val="000000" w:themeColor="text1"/>
           <w:sz w:val="24"/>
           <w:szCs w:val="24"/>
@@ -2900,9 +2810,17 @@
             <w14:round/>
           </w14:textOutline>
         </w:rPr>
-        <w:t>Accounts</w:t>
-      </w:r>
-      <w:r>
+        <w:t xml:space="preserve"> Android Java</w:t>
+      </w:r>
+    </w:p>
+    <w:p>
+      <w:pPr>
+        <w:tabs>
+          <w:tab w:val="left" w:pos="567"/>
+          <w:tab w:val="left" w:pos="2835"/>
+        </w:tabs>
+        <w:spacing w:line="360" w:lineRule="auto"/>
+        <w:ind w:left="567"/>
         <w:rPr>
           <w:rFonts w:ascii="Times New Roman" w:hAnsi="Times New Roman" w:cs="Times New Roman"/>
           <w:color w:val="000000" w:themeColor="text1"/>
@@ -2914,16 +2832,8 @@
             <w14:round/>
           </w14:textOutline>
         </w:rPr>
-        <w:t>: Login Authentication or Gmail</w:t>
-      </w:r>
-    </w:p>
-    <w:p>
-      <w:pPr>
-        <w:tabs>
-          <w:tab w:val="left" w:pos="1843"/>
-          <w:tab w:val="left" w:pos="2835"/>
-        </w:tabs>
-        <w:spacing w:line="360" w:lineRule="auto"/>
+      </w:pPr>
+      <w:r>
         <w:rPr>
           <w:rFonts w:ascii="Times New Roman" w:hAnsi="Times New Roman" w:cs="Times New Roman"/>
           <w:color w:val="000000" w:themeColor="text1"/>
@@ -2935,11 +2845,18 @@
             <w14:round/>
           </w14:textOutline>
         </w:rPr>
-      </w:pPr>
-      <w:r>
-        <w:rPr>
-          <w:rFonts w:ascii="Times New Roman" w:hAnsi="Times New Roman" w:cs="Times New Roman"/>
-          <w:b/>
+        <w:t>The application is expected to run on Android Devices. All devices using Android Lollipop and above will have an access to the application.</w:t>
+      </w:r>
+    </w:p>
+    <w:p>
+      <w:pPr>
+        <w:tabs>
+          <w:tab w:val="left" w:pos="1843"/>
+          <w:tab w:val="left" w:pos="2835"/>
+        </w:tabs>
+        <w:spacing w:line="360" w:lineRule="auto"/>
+        <w:rPr>
+          <w:rFonts w:ascii="Times New Roman" w:hAnsi="Times New Roman" w:cs="Times New Roman"/>
           <w:color w:val="000000" w:themeColor="text1"/>
           <w:sz w:val="24"/>
           <w:szCs w:val="24"/>
@@ -2949,11 +2866,11 @@
             <w14:round/>
           </w14:textOutline>
         </w:rPr>
-        <w:t>Code sharing platform:</w:t>
-      </w:r>
-      <w:r>
-        <w:rPr>
-          <w:rFonts w:ascii="Times New Roman" w:hAnsi="Times New Roman" w:cs="Times New Roman"/>
+      </w:pPr>
+      <w:r>
+        <w:rPr>
+          <w:rFonts w:ascii="Times New Roman" w:hAnsi="Times New Roman" w:cs="Times New Roman"/>
+          <w:b/>
           <w:color w:val="000000" w:themeColor="text1"/>
           <w:sz w:val="24"/>
           <w:szCs w:val="24"/>
@@ -2963,19 +2880,11 @@
             <w14:round/>
           </w14:textOutline>
         </w:rPr>
-        <w:t xml:space="preserve"> GitHub</w:t>
-      </w:r>
-    </w:p>
-    <w:p>
-      <w:pPr>
-        <w:tabs>
-          <w:tab w:val="left" w:pos="1843"/>
-          <w:tab w:val="left" w:pos="2835"/>
-        </w:tabs>
-        <w:spacing w:line="360" w:lineRule="auto"/>
-        <w:rPr>
-          <w:rFonts w:ascii="Times New Roman" w:hAnsi="Times New Roman" w:cs="Times New Roman"/>
-          <w:b/>
+        <w:t>Menu</w:t>
+      </w:r>
+      <w:r>
+        <w:rPr>
+          <w:rFonts w:ascii="Times New Roman" w:hAnsi="Times New Roman" w:cs="Times New Roman"/>
           <w:color w:val="000000" w:themeColor="text1"/>
           <w:sz w:val="24"/>
           <w:szCs w:val="24"/>
@@ -2985,11 +2894,19 @@
             <w14:round/>
           </w14:textOutline>
         </w:rPr>
-      </w:pPr>
-      <w:r>
-        <w:rPr>
-          <w:rFonts w:ascii="Times New Roman" w:hAnsi="Times New Roman" w:cs="Times New Roman"/>
-          <w:b/>
+        <w:t>: User profile</w:t>
+      </w:r>
+    </w:p>
+    <w:p>
+      <w:pPr>
+        <w:tabs>
+          <w:tab w:val="left" w:pos="1843"/>
+          <w:tab w:val="left" w:pos="2835"/>
+        </w:tabs>
+        <w:spacing w:line="360" w:lineRule="auto"/>
+        <w:ind w:left="567"/>
+        <w:rPr>
+          <w:rFonts w:ascii="Times New Roman" w:hAnsi="Times New Roman" w:cs="Times New Roman"/>
           <w:color w:val="000000" w:themeColor="text1"/>
           <w:sz w:val="24"/>
           <w:szCs w:val="24"/>
@@ -2999,9 +2916,7 @@
             <w14:round/>
           </w14:textOutline>
         </w:rPr>
-        <w:t xml:space="preserve">Code IDE: </w:t>
-      </w:r>
-      <w:proofErr w:type="spellStart"/>
+      </w:pPr>
       <w:r>
         <w:rPr>
           <w:rFonts w:ascii="Times New Roman" w:hAnsi="Times New Roman" w:cs="Times New Roman"/>
@@ -3014,9 +2929,8 @@
             <w14:round/>
           </w14:textOutline>
         </w:rPr>
-        <w:t>Netbeans</w:t>
-      </w:r>
-      <w:proofErr w:type="spellEnd"/>
+        <w:t xml:space="preserve">The user will interact with the application throughout multiple pages and menus. There will </w:t>
+      </w:r>
       <w:r>
         <w:rPr>
           <w:rFonts w:ascii="Times New Roman" w:hAnsi="Times New Roman" w:cs="Times New Roman"/>
@@ -3029,9 +2943,16 @@
             <w14:round/>
           </w14:textOutline>
         </w:rPr>
-        <w:t xml:space="preserve"> &amp; </w:t>
-      </w:r>
-      <w:r>
+        <w:t>be a home page for the user to change his mood and status, yet the rest of the settings will be accessed through the settings page.</w:t>
+      </w:r>
+    </w:p>
+    <w:p>
+      <w:pPr>
+        <w:tabs>
+          <w:tab w:val="left" w:pos="1843"/>
+          <w:tab w:val="left" w:pos="2835"/>
+        </w:tabs>
+        <w:spacing w:line="360" w:lineRule="auto"/>
         <w:rPr>
           <w:rFonts w:ascii="Times New Roman" w:hAnsi="Times New Roman" w:cs="Times New Roman"/>
           <w:color w:val="000000" w:themeColor="text1"/>
@@ -3043,101 +2964,36 @@
             <w14:round/>
           </w14:textOutline>
         </w:rPr>
-        <w:t>Android Studio</w:t>
-      </w:r>
-    </w:p>
-    <w:p>
-      <w:pPr>
-        <w:rPr>
-          <w:sz w:val="24"/>
-        </w:rPr>
-      </w:pPr>
-      <w:bookmarkStart w:id="0" w:name="_GoBack"/>
-      <w:bookmarkEnd w:id="0"/>
-    </w:p>
-    <w:p>
-      <w:pPr>
-        <w:rPr>
-          <w:sz w:val="24"/>
-        </w:rPr>
-      </w:pPr>
-    </w:p>
-    <w:p>
-      <w:pPr>
-        <w:rPr>
-          <w:sz w:val="24"/>
-        </w:rPr>
-      </w:pPr>
-    </w:p>
-    <w:p>
-      <w:pPr>
-        <w:rPr>
-          <w:sz w:val="24"/>
-        </w:rPr>
-      </w:pPr>
-    </w:p>
-    <w:p>
-      <w:pPr>
-        <w:rPr>
-          <w:sz w:val="24"/>
-        </w:rPr>
-      </w:pPr>
-    </w:p>
-    <w:p>
-      <w:pPr>
-        <w:rPr>
-          <w:sz w:val="24"/>
-        </w:rPr>
-      </w:pPr>
-    </w:p>
-    <w:p>
-      <w:pPr>
-        <w:rPr>
-          <w:sz w:val="24"/>
-        </w:rPr>
-      </w:pPr>
-    </w:p>
-    <w:p>
-      <w:pPr>
-        <w:rPr>
-          <w:sz w:val="24"/>
-        </w:rPr>
-      </w:pPr>
-    </w:p>
-    <w:p>
-      <w:pPr>
-        <w:rPr>
-          <w:sz w:val="24"/>
-        </w:rPr>
-      </w:pPr>
-    </w:p>
-    <w:p>
-      <w:pPr>
-        <w:rPr>
-          <w:sz w:val="24"/>
-        </w:rPr>
-      </w:pPr>
-    </w:p>
-    <w:p>
-      <w:pPr>
-        <w:rPr>
-          <w:sz w:val="24"/>
-        </w:rPr>
-      </w:pPr>
-    </w:p>
-    <w:p>
-      <w:pPr>
-        <w:rPr>
-          <w:sz w:val="24"/>
-        </w:rPr>
-      </w:pPr>
-    </w:p>
-    <w:p>
-      <w:pPr>
-        <w:rPr>
-          <w:sz w:val="24"/>
-        </w:rPr>
-      </w:pPr>
+      </w:pPr>
+      <w:r>
+        <w:rPr>
+          <w:rFonts w:ascii="Times New Roman" w:hAnsi="Times New Roman" w:cs="Times New Roman"/>
+          <w:b/>
+          <w:color w:val="000000" w:themeColor="text1"/>
+          <w:sz w:val="24"/>
+          <w:szCs w:val="24"/>
+          <w14:textOutline w14:w="0" w14:cap="flat" w14:cmpd="sng" w14:algn="ctr">
+            <w14:noFill/>
+            <w14:prstDash w14:val="solid"/>
+            <w14:round/>
+          </w14:textOutline>
+        </w:rPr>
+        <w:t>Accounts</w:t>
+      </w:r>
+      <w:r>
+        <w:rPr>
+          <w:rFonts w:ascii="Times New Roman" w:hAnsi="Times New Roman" w:cs="Times New Roman"/>
+          <w:color w:val="000000" w:themeColor="text1"/>
+          <w:sz w:val="24"/>
+          <w:szCs w:val="24"/>
+          <w14:textOutline w14:w="0" w14:cap="flat" w14:cmpd="sng" w14:algn="ctr">
+            <w14:noFill/>
+            <w14:prstDash w14:val="solid"/>
+            <w14:round/>
+          </w14:textOutline>
+        </w:rPr>
+        <w:t>: Login Authentication</w:t>
+      </w:r>
     </w:p>
     <w:p>
       <w:pPr>
@@ -3146,12 +3002,12 @@
           <w:tab w:val="left" w:pos="2835"/>
         </w:tabs>
         <w:spacing w:line="360" w:lineRule="auto"/>
+        <w:ind w:left="709"/>
         <w:rPr>
           <w:rFonts w:ascii="Times New Roman" w:hAnsi="Times New Roman" w:cs="Times New Roman"/>
           <w:color w:val="000000" w:themeColor="text1"/>
           <w:sz w:val="24"/>
           <w:szCs w:val="24"/>
-          <w:lang w:val="fr-CA"/>
           <w14:textOutline w14:w="0" w14:cap="flat" w14:cmpd="sng" w14:algn="ctr">
             <w14:noFill/>
             <w14:prstDash w14:val="solid"/>
@@ -3159,6 +3015,34 @@
           </w14:textOutline>
         </w:rPr>
       </w:pPr>
+      <w:r>
+        <w:rPr>
+          <w:rFonts w:ascii="Times New Roman" w:hAnsi="Times New Roman" w:cs="Times New Roman"/>
+          <w:color w:val="000000" w:themeColor="text1"/>
+          <w:sz w:val="24"/>
+          <w:szCs w:val="24"/>
+          <w14:textOutline w14:w="0" w14:cap="flat" w14:cmpd="sng" w14:algn="ctr">
+            <w14:noFill/>
+            <w14:prstDash w14:val="solid"/>
+            <w14:round/>
+          </w14:textOutline>
+        </w:rPr>
+        <w:t>The users will be able to log from a database.</w:t>
+      </w:r>
+      <w:r>
+        <w:rPr>
+          <w:rFonts w:ascii="Times New Roman" w:hAnsi="Times New Roman" w:cs="Times New Roman"/>
+          <w:color w:val="000000" w:themeColor="text1"/>
+          <w:sz w:val="24"/>
+          <w:szCs w:val="24"/>
+          <w14:textOutline w14:w="0" w14:cap="flat" w14:cmpd="sng" w14:algn="ctr">
+            <w14:noFill/>
+            <w14:prstDash w14:val="solid"/>
+            <w14:round/>
+          </w14:textOutline>
+        </w:rPr>
+        <w:t xml:space="preserve"> A basic encryption scheme will be used to protect the user’s privacy. Using this database, the application will be able to retrieve the user’s information.</w:t>
+      </w:r>
     </w:p>
     <w:p>
       <w:pPr>
@@ -3172,7 +3056,6 @@
           <w:color w:val="000000" w:themeColor="text1"/>
           <w:sz w:val="24"/>
           <w:szCs w:val="24"/>
-          <w:lang w:val="fr-CA"/>
           <w14:textOutline w14:w="0" w14:cap="flat" w14:cmpd="sng" w14:algn="ctr">
             <w14:noFill/>
             <w14:prstDash w14:val="solid"/>
@@ -3180,6 +3063,35 @@
           </w14:textOutline>
         </w:rPr>
       </w:pPr>
+      <w:r>
+        <w:rPr>
+          <w:rFonts w:ascii="Times New Roman" w:hAnsi="Times New Roman" w:cs="Times New Roman"/>
+          <w:b/>
+          <w:color w:val="000000" w:themeColor="text1"/>
+          <w:sz w:val="24"/>
+          <w:szCs w:val="24"/>
+          <w14:textOutline w14:w="0" w14:cap="flat" w14:cmpd="sng" w14:algn="ctr">
+            <w14:noFill/>
+            <w14:prstDash w14:val="solid"/>
+            <w14:round/>
+          </w14:textOutline>
+        </w:rPr>
+        <w:t>Code sharing platform:</w:t>
+      </w:r>
+      <w:r>
+        <w:rPr>
+          <w:rFonts w:ascii="Times New Roman" w:hAnsi="Times New Roman" w:cs="Times New Roman"/>
+          <w:color w:val="000000" w:themeColor="text1"/>
+          <w:sz w:val="24"/>
+          <w:szCs w:val="24"/>
+          <w14:textOutline w14:w="0" w14:cap="flat" w14:cmpd="sng" w14:algn="ctr">
+            <w14:noFill/>
+            <w14:prstDash w14:val="solid"/>
+            <w14:round/>
+          </w14:textOutline>
+        </w:rPr>
+        <w:t xml:space="preserve"> GitHub</w:t>
+      </w:r>
     </w:p>
     <w:p>
       <w:pPr>
@@ -3188,12 +3100,12 @@
           <w:tab w:val="left" w:pos="2835"/>
         </w:tabs>
         <w:spacing w:line="360" w:lineRule="auto"/>
+        <w:ind w:left="709"/>
         <w:rPr>
           <w:rFonts w:ascii="Times New Roman" w:hAnsi="Times New Roman" w:cs="Times New Roman"/>
           <w:color w:val="000000" w:themeColor="text1"/>
           <w:sz w:val="24"/>
           <w:szCs w:val="24"/>
-          <w:lang w:val="fr-CA"/>
           <w14:textOutline w14:w="0" w14:cap="flat" w14:cmpd="sng" w14:algn="ctr">
             <w14:noFill/>
             <w14:prstDash w14:val="solid"/>
@@ -3201,6 +3113,20 @@
           </w14:textOutline>
         </w:rPr>
       </w:pPr>
+      <w:r>
+        <w:rPr>
+          <w:rFonts w:ascii="Times New Roman" w:hAnsi="Times New Roman" w:cs="Times New Roman"/>
+          <w:color w:val="000000" w:themeColor="text1"/>
+          <w:sz w:val="24"/>
+          <w:szCs w:val="24"/>
+          <w14:textOutline w14:w="0" w14:cap="flat" w14:cmpd="sng" w14:algn="ctr">
+            <w14:noFill/>
+            <w14:prstDash w14:val="solid"/>
+            <w14:round/>
+          </w14:textOutline>
+        </w:rPr>
+        <w:t xml:space="preserve">The GitHub platform is used in order to efficiently work on this project. Using this service, one may share his codes and resources in real time with his coworkers. </w:t>
+      </w:r>
     </w:p>
     <w:p>
       <w:pPr>
@@ -3214,7 +3140,210 @@
           <w:color w:val="000000" w:themeColor="text1"/>
           <w:sz w:val="24"/>
           <w:szCs w:val="24"/>
-          <w:lang w:val="fr-CA"/>
+          <w14:textOutline w14:w="0" w14:cap="flat" w14:cmpd="sng" w14:algn="ctr">
+            <w14:noFill/>
+            <w14:prstDash w14:val="solid"/>
+            <w14:round/>
+          </w14:textOutline>
+        </w:rPr>
+      </w:pPr>
+      <w:r>
+        <w:rPr>
+          <w:rFonts w:ascii="Times New Roman" w:hAnsi="Times New Roman" w:cs="Times New Roman"/>
+          <w:b/>
+          <w:color w:val="000000" w:themeColor="text1"/>
+          <w:sz w:val="24"/>
+          <w:szCs w:val="24"/>
+          <w14:textOutline w14:w="0" w14:cap="flat" w14:cmpd="sng" w14:algn="ctr">
+            <w14:noFill/>
+            <w14:prstDash w14:val="solid"/>
+            <w14:round/>
+          </w14:textOutline>
+        </w:rPr>
+        <w:t xml:space="preserve">Code IDE: </w:t>
+      </w:r>
+      <w:proofErr w:type="spellStart"/>
+      <w:r>
+        <w:rPr>
+          <w:rFonts w:ascii="Times New Roman" w:hAnsi="Times New Roman" w:cs="Times New Roman"/>
+          <w:color w:val="000000" w:themeColor="text1"/>
+          <w:sz w:val="24"/>
+          <w:szCs w:val="24"/>
+          <w14:textOutline w14:w="0" w14:cap="flat" w14:cmpd="sng" w14:algn="ctr">
+            <w14:noFill/>
+            <w14:prstDash w14:val="solid"/>
+            <w14:round/>
+          </w14:textOutline>
+        </w:rPr>
+        <w:t>Netbeans</w:t>
+      </w:r>
+      <w:proofErr w:type="spellEnd"/>
+      <w:r>
+        <w:rPr>
+          <w:rFonts w:ascii="Times New Roman" w:hAnsi="Times New Roman" w:cs="Times New Roman"/>
+          <w:color w:val="000000" w:themeColor="text1"/>
+          <w:sz w:val="24"/>
+          <w:szCs w:val="24"/>
+          <w14:textOutline w14:w="0" w14:cap="flat" w14:cmpd="sng" w14:algn="ctr">
+            <w14:noFill/>
+            <w14:prstDash w14:val="solid"/>
+            <w14:round/>
+          </w14:textOutline>
+        </w:rPr>
+        <w:t xml:space="preserve"> &amp; </w:t>
+      </w:r>
+      <w:r>
+        <w:rPr>
+          <w:rFonts w:ascii="Times New Roman" w:hAnsi="Times New Roman" w:cs="Times New Roman"/>
+          <w:color w:val="000000" w:themeColor="text1"/>
+          <w:sz w:val="24"/>
+          <w:szCs w:val="24"/>
+          <w14:textOutline w14:w="0" w14:cap="flat" w14:cmpd="sng" w14:algn="ctr">
+            <w14:noFill/>
+            <w14:prstDash w14:val="solid"/>
+            <w14:round/>
+          </w14:textOutline>
+        </w:rPr>
+        <w:t>Android Studio</w:t>
+      </w:r>
+    </w:p>
+    <w:p>
+      <w:pPr>
+        <w:tabs>
+          <w:tab w:val="left" w:pos="1843"/>
+          <w:tab w:val="left" w:pos="2835"/>
+        </w:tabs>
+        <w:spacing w:line="360" w:lineRule="auto"/>
+        <w:ind w:left="709"/>
+        <w:rPr>
+          <w:rFonts w:ascii="Times New Roman" w:hAnsi="Times New Roman" w:cs="Times New Roman"/>
+          <w:color w:val="000000" w:themeColor="text1"/>
+          <w:sz w:val="24"/>
+          <w:szCs w:val="24"/>
+          <w14:textOutline w14:w="0" w14:cap="flat" w14:cmpd="sng" w14:algn="ctr">
+            <w14:noFill/>
+            <w14:prstDash w14:val="solid"/>
+            <w14:round/>
+          </w14:textOutline>
+        </w:rPr>
+      </w:pPr>
+      <w:proofErr w:type="spellStart"/>
+      <w:r>
+        <w:rPr>
+          <w:rFonts w:ascii="Times New Roman" w:hAnsi="Times New Roman" w:cs="Times New Roman"/>
+          <w:b/>
+          <w:color w:val="000000" w:themeColor="text1"/>
+          <w:sz w:val="24"/>
+          <w:szCs w:val="24"/>
+          <w14:textOutline w14:w="0" w14:cap="flat" w14:cmpd="sng" w14:algn="ctr">
+            <w14:noFill/>
+            <w14:prstDash w14:val="solid"/>
+            <w14:round/>
+          </w14:textOutline>
+        </w:rPr>
+        <w:t>Netbeans</w:t>
+      </w:r>
+      <w:proofErr w:type="spellEnd"/>
+      <w:r>
+        <w:rPr>
+          <w:rFonts w:ascii="Times New Roman" w:hAnsi="Times New Roman" w:cs="Times New Roman"/>
+          <w:b/>
+          <w:color w:val="000000" w:themeColor="text1"/>
+          <w:sz w:val="24"/>
+          <w:szCs w:val="24"/>
+          <w14:textOutline w14:w="0" w14:cap="flat" w14:cmpd="sng" w14:algn="ctr">
+            <w14:noFill/>
+            <w14:prstDash w14:val="solid"/>
+            <w14:round/>
+          </w14:textOutline>
+        </w:rPr>
+        <w:t>:</w:t>
+      </w:r>
+      <w:r>
+        <w:rPr>
+          <w:rFonts w:ascii="Times New Roman" w:hAnsi="Times New Roman" w:cs="Times New Roman"/>
+          <w:color w:val="000000" w:themeColor="text1"/>
+          <w:sz w:val="24"/>
+          <w:szCs w:val="24"/>
+          <w14:textOutline w14:w="0" w14:cap="flat" w14:cmpd="sng" w14:algn="ctr">
+            <w14:noFill/>
+            <w14:prstDash w14:val="solid"/>
+            <w14:round/>
+          </w14:textOutline>
+        </w:rPr>
+        <w:t xml:space="preserve"> This program is used to program the Database and the networking since the coding environment is better for this kind of programming. Android Studio is not made for such programming. </w:t>
+      </w:r>
+    </w:p>
+    <w:p>
+      <w:pPr>
+        <w:tabs>
+          <w:tab w:val="left" w:pos="1843"/>
+          <w:tab w:val="left" w:pos="2835"/>
+        </w:tabs>
+        <w:spacing w:line="360" w:lineRule="auto"/>
+        <w:ind w:left="709"/>
+        <w:rPr>
+          <w:rFonts w:ascii="Times New Roman" w:hAnsi="Times New Roman" w:cs="Times New Roman"/>
+          <w:b/>
+          <w:color w:val="000000" w:themeColor="text1"/>
+          <w:sz w:val="24"/>
+          <w:szCs w:val="24"/>
+          <w14:textOutline w14:w="0" w14:cap="flat" w14:cmpd="sng" w14:algn="ctr">
+            <w14:noFill/>
+            <w14:prstDash w14:val="solid"/>
+            <w14:round/>
+          </w14:textOutline>
+        </w:rPr>
+      </w:pPr>
+      <w:r>
+        <w:rPr>
+          <w:rFonts w:ascii="Times New Roman" w:hAnsi="Times New Roman" w:cs="Times New Roman"/>
+          <w:b/>
+          <w:color w:val="000000" w:themeColor="text1"/>
+          <w:sz w:val="24"/>
+          <w:szCs w:val="24"/>
+          <w14:textOutline w14:w="0" w14:cap="flat" w14:cmpd="sng" w14:algn="ctr">
+            <w14:noFill/>
+            <w14:prstDash w14:val="solid"/>
+            <w14:round/>
+          </w14:textOutline>
+        </w:rPr>
+        <w:t>Android Studio:</w:t>
+      </w:r>
+      <w:r>
+        <w:rPr>
+          <w:rFonts w:ascii="Times New Roman" w:hAnsi="Times New Roman" w:cs="Times New Roman"/>
+          <w:color w:val="000000" w:themeColor="text1"/>
+          <w:sz w:val="24"/>
+          <w:szCs w:val="24"/>
+          <w14:textOutline w14:w="0" w14:cap="flat" w14:cmpd="sng" w14:algn="ctr">
+            <w14:noFill/>
+            <w14:prstDash w14:val="solid"/>
+            <w14:round/>
+          </w14:textOutline>
+        </w:rPr>
+        <w:t xml:space="preserve"> Android studio is used in order to manage and program everything that is in relationship with the activities. This program is optimized for a visual environment in order to code XML and Java files efficiently.</w:t>
+      </w:r>
+    </w:p>
+    <w:p>
+      <w:pPr>
+        <w:rPr>
+          <w:sz w:val="24"/>
+        </w:rPr>
+      </w:pPr>
+    </w:p>
+    <w:p>
+      <w:pPr>
+        <w:tabs>
+          <w:tab w:val="left" w:pos="1843"/>
+          <w:tab w:val="left" w:pos="2835"/>
+        </w:tabs>
+        <w:spacing w:line="360" w:lineRule="auto"/>
+        <w:rPr>
+          <w:rFonts w:ascii="Times New Roman" w:hAnsi="Times New Roman" w:cs="Times New Roman"/>
+          <w:color w:val="000000" w:themeColor="text1"/>
+          <w:sz w:val="24"/>
+          <w:szCs w:val="24"/>
           <w14:textOutline w14:w="0" w14:cap="flat" w14:cmpd="sng" w14:algn="ctr">
             <w14:noFill/>
             <w14:prstDash w14:val="solid"/>
@@ -3796,7 +3925,7 @@
           <w:sz w:val="24"/>
           <w:szCs w:val="24"/>
         </w:rPr>
-        <w:t>Phone number</w:t>
+        <w:t>Pictures</w:t>
       </w:r>
     </w:p>
     <w:p>
@@ -3927,6 +4056,8 @@
           <w:sz w:val="24"/>
         </w:rPr>
       </w:pPr>
+      <w:bookmarkStart w:id="0" w:name="_GoBack"/>
+      <w:bookmarkEnd w:id="0"/>
     </w:p>
     <w:p>
       <w:pPr>
@@ -4059,7 +4190,7 @@
             <w:noProof/>
             <w:lang w:val="fr-FR"/>
           </w:rPr>
-          <w:t>10</w:t>
+          <w:t>12</w:t>
         </w:r>
         <w:r>
           <w:fldChar w:fldCharType="end"/>
@@ -8580,7 +8711,7 @@
 </file>
 
 <file path=customXml/itemProps1.xml><?xml version="1.0" encoding="utf-8"?>
-<ds:datastoreItem xmlns:ds="http://schemas.openxmlformats.org/officeDocument/2006/customXml" ds:itemID="{AA9288DD-A718-4D35-A7A5-851E7C0B7311}">
+<ds:datastoreItem xmlns:ds="http://schemas.openxmlformats.org/officeDocument/2006/customXml" ds:itemID="{ECC0EDA5-6E8E-4A32-A22F-D13C9ADE6AB8}">
   <ds:schemaRefs>
     <ds:schemaRef ds:uri="http://schemas.openxmlformats.org/officeDocument/2006/bibliography"/>
   </ds:schemaRefs>

</xml_diff>

<commit_message>
Introduction added + Math sutff
Titles explains it
</commit_message>
<xml_diff>
--- a/Moods.docx
+++ b/Moods.docx
@@ -83,7 +83,7 @@
           </mc:Choice>
           <mc:Fallback>
             <w:pict>
-              <v:rect w14:anchorId="6A78726E" id="Rectangle 2" o:spid="_x0000_s1026" style="position:absolute;margin-left:368.4pt;margin-top:-39pt;width:83.4pt;height:22.2pt;z-index:251669504;visibility:visible;mso-wrap-style:square;mso-wrap-distance-left:9pt;mso-wrap-distance-top:0;mso-wrap-distance-right:9pt;mso-wrap-distance-bottom:0;mso-position-horizontal:absolute;mso-position-horizontal-relative:text;mso-position-vertical:absolute;mso-position-vertical-relative:text;v-text-anchor:middle" o:gfxdata="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" fillcolor="white [3212]" strokecolor="white [3212]" strokeweight="2pt"/>
+              <v:rect w14:anchorId="747A1CA3" id="Rectangle 2" o:spid="_x0000_s1026" style="position:absolute;margin-left:368.4pt;margin-top:-39pt;width:83.4pt;height:22.2pt;z-index:251669504;visibility:visible;mso-wrap-style:square;mso-wrap-distance-left:9pt;mso-wrap-distance-top:0;mso-wrap-distance-right:9pt;mso-wrap-distance-bottom:0;mso-position-horizontal:absolute;mso-position-horizontal-relative:text;mso-position-vertical:absolute;mso-position-vertical-relative:text;v-text-anchor:middle" o:gfxdata="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" fillcolor="white [3212]" strokecolor="white [3212]" strokeweight="2pt"/>
             </w:pict>
           </mc:Fallback>
         </mc:AlternateContent>
@@ -261,21 +261,7 @@
         <w:rPr>
           <w:sz w:val="24"/>
         </w:rPr>
-        <w:t xml:space="preserve">Amin </w:t>
-      </w:r>
-      <w:proofErr w:type="spellStart"/>
-      <w:r>
-        <w:rPr>
-          <w:sz w:val="24"/>
-        </w:rPr>
-        <w:t>Ranj</w:t>
-      </w:r>
-      <w:proofErr w:type="spellEnd"/>
-      <w:r>
-        <w:rPr>
-          <w:sz w:val="24"/>
-        </w:rPr>
-        <w:t xml:space="preserve"> Bar</w:t>
+        <w:t>Amin Ranj Bar</w:t>
       </w:r>
     </w:p>
     <w:p>
@@ -549,7 +535,7 @@
           </mc:Choice>
           <mc:Fallback>
             <w:pict>
-              <v:rect w14:anchorId="325B505B" id="Rectangle 1" o:spid="_x0000_s1026" style="position:absolute;margin-left:376.8pt;margin-top:-39pt;width:83.4pt;height:22.2pt;z-index:251645952;visibility:visible;mso-wrap-style:square;mso-wrap-distance-left:9pt;mso-wrap-distance-top:0;mso-wrap-distance-right:9pt;mso-wrap-distance-bottom:0;mso-position-horizontal:absolute;mso-position-horizontal-relative:text;mso-position-vertical:absolute;mso-position-vertical-relative:text;v-text-anchor:middle" o:gfxdata="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" fillcolor="white [3212]" strokecolor="white [3212]" strokeweight="2pt"/>
+              <v:rect w14:anchorId="22DC0FD6" id="Rectangle 1" o:spid="_x0000_s1026" style="position:absolute;margin-left:376.8pt;margin-top:-39pt;width:83.4pt;height:22.2pt;z-index:251645952;visibility:visible;mso-wrap-style:square;mso-wrap-distance-left:9pt;mso-wrap-distance-top:0;mso-wrap-distance-right:9pt;mso-wrap-distance-bottom:0;mso-position-horizontal:absolute;mso-position-horizontal-relative:text;mso-position-vertical:absolute;mso-position-vertical-relative:text;v-text-anchor:middle" o:gfxdata="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" fillcolor="white [3212]" strokecolor="white [3212]" strokeweight="2pt"/>
             </w:pict>
           </mc:Fallback>
         </mc:AlternateContent>
@@ -579,378 +565,893 @@
     <w:p>
       <w:pPr>
         <w:rPr>
-          <w:sz w:val="24"/>
-        </w:rPr>
-      </w:pPr>
-      <w:r>
-        <w:rPr>
+          <w:rFonts w:ascii="Times New Roman" w:hAnsi="Times New Roman" w:cs="Times New Roman"/>
+          <w:sz w:val="24"/>
+          <w:szCs w:val="24"/>
+        </w:rPr>
+      </w:pPr>
+      <w:r>
+        <w:rPr>
+          <w:rFonts w:ascii="Times New Roman" w:hAnsi="Times New Roman" w:cs="Times New Roman"/>
           <w:b/>
           <w:sz w:val="24"/>
+          <w:szCs w:val="24"/>
         </w:rPr>
         <w:t>Introduction</w:t>
       </w:r>
       <w:r>
         <w:rPr>
-          <w:sz w:val="24"/>
-        </w:rPr>
-        <w:t>…………………………………………………………………………………………………………………</w:t>
-      </w:r>
-      <w:r>
-        <w:rPr>
-          <w:sz w:val="24"/>
+          <w:rFonts w:ascii="Times New Roman" w:hAnsi="Times New Roman" w:cs="Times New Roman"/>
+          <w:sz w:val="24"/>
+          <w:szCs w:val="24"/>
+        </w:rPr>
+        <w:t>………………………………………………………………………………</w:t>
+      </w:r>
+      <w:r>
+        <w:rPr>
+          <w:rFonts w:ascii="Times New Roman" w:hAnsi="Times New Roman" w:cs="Times New Roman"/>
+          <w:sz w:val="24"/>
+          <w:szCs w:val="24"/>
+        </w:rPr>
+        <w:t>1</w:t>
+      </w:r>
+    </w:p>
+    <w:p>
+      <w:pPr>
+        <w:rPr>
+          <w:rFonts w:ascii="Times New Roman" w:hAnsi="Times New Roman" w:cs="Times New Roman"/>
+          <w:sz w:val="24"/>
+          <w:szCs w:val="24"/>
+        </w:rPr>
+      </w:pPr>
+      <w:r>
+        <w:rPr>
+          <w:rFonts w:ascii="Times New Roman" w:hAnsi="Times New Roman" w:cs="Times New Roman"/>
+          <w:b/>
+          <w:sz w:val="24"/>
+          <w:szCs w:val="24"/>
+        </w:rPr>
+        <w:t>Design</w:t>
+      </w:r>
+      <w:r>
+        <w:rPr>
+          <w:rFonts w:ascii="Times New Roman" w:hAnsi="Times New Roman" w:cs="Times New Roman"/>
+          <w:sz w:val="24"/>
+          <w:szCs w:val="24"/>
+        </w:rPr>
+        <w:t>…</w:t>
+      </w:r>
+      <w:r>
+        <w:rPr>
+          <w:rFonts w:ascii="Times New Roman" w:hAnsi="Times New Roman" w:cs="Times New Roman"/>
+          <w:sz w:val="24"/>
+          <w:szCs w:val="24"/>
+        </w:rPr>
+        <w:t>…………………………………………………………………………………</w:t>
+      </w:r>
+      <w:r>
+        <w:rPr>
+          <w:rFonts w:ascii="Times New Roman" w:hAnsi="Times New Roman" w:cs="Times New Roman"/>
+          <w:sz w:val="24"/>
+          <w:szCs w:val="24"/>
         </w:rPr>
         <w:t>..</w:t>
       </w:r>
       <w:r>
         <w:rPr>
-          <w:sz w:val="24"/>
-        </w:rPr>
-        <w:t>3</w:t>
-      </w:r>
-    </w:p>
-    <w:p>
-      <w:pPr>
-        <w:rPr>
-          <w:sz w:val="24"/>
-        </w:rPr>
-      </w:pPr>
-      <w:r>
-        <w:rPr>
+          <w:rFonts w:ascii="Times New Roman" w:hAnsi="Times New Roman" w:cs="Times New Roman"/>
+          <w:sz w:val="24"/>
+          <w:szCs w:val="24"/>
+        </w:rPr>
+        <w:t>4</w:t>
+      </w:r>
+    </w:p>
+    <w:p>
+      <w:pPr>
+        <w:rPr>
+          <w:rFonts w:ascii="Times New Roman" w:hAnsi="Times New Roman" w:cs="Times New Roman"/>
+          <w:sz w:val="24"/>
+          <w:szCs w:val="24"/>
+        </w:rPr>
+      </w:pPr>
+      <w:r>
+        <w:rPr>
+          <w:rFonts w:ascii="Times New Roman" w:hAnsi="Times New Roman" w:cs="Times New Roman"/>
+          <w:sz w:val="24"/>
+          <w:szCs w:val="24"/>
+        </w:rPr>
+        <w:tab/>
+        <w:t>Analy</w:t>
+      </w:r>
+      <w:r>
+        <w:rPr>
+          <w:rFonts w:ascii="Times New Roman" w:hAnsi="Times New Roman" w:cs="Times New Roman"/>
+          <w:sz w:val="24"/>
+          <w:szCs w:val="24"/>
+        </w:rPr>
+        <w:t>sis……………………………………………………………………………</w:t>
+      </w:r>
+      <w:r>
+        <w:rPr>
+          <w:rFonts w:ascii="Times New Roman" w:hAnsi="Times New Roman" w:cs="Times New Roman"/>
+          <w:sz w:val="24"/>
+          <w:szCs w:val="24"/>
+        </w:rPr>
+        <w:t>4</w:t>
+      </w:r>
+    </w:p>
+    <w:p>
+      <w:pPr>
+        <w:rPr>
+          <w:rFonts w:ascii="Times New Roman" w:hAnsi="Times New Roman" w:cs="Times New Roman"/>
+          <w:sz w:val="24"/>
+          <w:szCs w:val="24"/>
+        </w:rPr>
+      </w:pPr>
+      <w:r>
+        <w:rPr>
+          <w:rFonts w:ascii="Times New Roman" w:hAnsi="Times New Roman" w:cs="Times New Roman"/>
+          <w:sz w:val="24"/>
+          <w:szCs w:val="24"/>
+        </w:rPr>
+        <w:tab/>
+        <w:t>Algorithm…………………………………………………………………………</w:t>
+      </w:r>
+      <w:r>
+        <w:rPr>
+          <w:rFonts w:ascii="Times New Roman" w:hAnsi="Times New Roman" w:cs="Times New Roman"/>
+          <w:sz w:val="24"/>
+          <w:szCs w:val="24"/>
+        </w:rPr>
+        <w:t>.</w:t>
+      </w:r>
+      <w:r>
+        <w:rPr>
+          <w:rFonts w:ascii="Times New Roman" w:hAnsi="Times New Roman" w:cs="Times New Roman"/>
+          <w:sz w:val="24"/>
+          <w:szCs w:val="24"/>
+        </w:rPr>
+        <w:t>4</w:t>
+      </w:r>
+    </w:p>
+    <w:p>
+      <w:pPr>
+        <w:rPr>
+          <w:rFonts w:ascii="Times New Roman" w:hAnsi="Times New Roman" w:cs="Times New Roman"/>
+          <w:sz w:val="24"/>
+          <w:szCs w:val="24"/>
+        </w:rPr>
+      </w:pPr>
+      <w:r>
+        <w:rPr>
+          <w:rFonts w:ascii="Times New Roman" w:hAnsi="Times New Roman" w:cs="Times New Roman"/>
+          <w:sz w:val="24"/>
+          <w:szCs w:val="24"/>
+        </w:rPr>
+        <w:tab/>
+        <w:t>UML Diagrams</w:t>
+      </w:r>
+      <w:r>
+        <w:rPr>
+          <w:rFonts w:ascii="Times New Roman" w:hAnsi="Times New Roman" w:cs="Times New Roman"/>
+          <w:sz w:val="24"/>
+          <w:szCs w:val="24"/>
+        </w:rPr>
+        <w:t>…………………………………………………………………………………</w:t>
+      </w:r>
+      <w:r>
+        <w:rPr>
+          <w:rFonts w:ascii="Times New Roman" w:hAnsi="Times New Roman" w:cs="Times New Roman"/>
+          <w:sz w:val="24"/>
+          <w:szCs w:val="24"/>
+        </w:rPr>
+        <w:t>..</w:t>
+      </w:r>
+      <w:r>
+        <w:rPr>
+          <w:rFonts w:ascii="Times New Roman" w:hAnsi="Times New Roman" w:cs="Times New Roman"/>
+          <w:sz w:val="24"/>
+          <w:szCs w:val="24"/>
+        </w:rPr>
+        <w:t>5</w:t>
+      </w:r>
+    </w:p>
+    <w:p>
+      <w:pPr>
+        <w:ind w:firstLine="708"/>
+        <w:rPr>
+          <w:rFonts w:ascii="Times New Roman" w:hAnsi="Times New Roman" w:cs="Times New Roman"/>
+          <w:sz w:val="24"/>
+          <w:szCs w:val="24"/>
+        </w:rPr>
+      </w:pPr>
+      <w:r>
+        <w:rPr>
+          <w:rFonts w:ascii="Times New Roman" w:hAnsi="Times New Roman" w:cs="Times New Roman"/>
+          <w:sz w:val="24"/>
+          <w:szCs w:val="24"/>
+        </w:rPr>
+        <w:t>Graphical User Interfa</w:t>
+      </w:r>
+      <w:r>
+        <w:rPr>
+          <w:rFonts w:ascii="Times New Roman" w:hAnsi="Times New Roman" w:cs="Times New Roman"/>
+          <w:sz w:val="24"/>
+          <w:szCs w:val="24"/>
+        </w:rPr>
+        <w:t>ce……………………………………………………………………………</w:t>
+      </w:r>
+      <w:r>
+        <w:rPr>
+          <w:rFonts w:ascii="Times New Roman" w:hAnsi="Times New Roman" w:cs="Times New Roman"/>
+          <w:sz w:val="24"/>
+          <w:szCs w:val="24"/>
+        </w:rPr>
+        <w:t>…</w:t>
+      </w:r>
+      <w:r>
+        <w:rPr>
+          <w:rFonts w:ascii="Times New Roman" w:hAnsi="Times New Roman" w:cs="Times New Roman"/>
+          <w:sz w:val="24"/>
+          <w:szCs w:val="24"/>
+        </w:rPr>
+        <w:t>.</w:t>
+      </w:r>
+      <w:r>
+        <w:rPr>
+          <w:rFonts w:ascii="Times New Roman" w:hAnsi="Times New Roman" w:cs="Times New Roman"/>
+          <w:sz w:val="24"/>
+          <w:szCs w:val="24"/>
+        </w:rPr>
+        <w:t>…10</w:t>
+      </w:r>
+    </w:p>
+    <w:p>
+      <w:pPr>
+        <w:rPr>
+          <w:rFonts w:ascii="Times New Roman" w:hAnsi="Times New Roman" w:cs="Times New Roman"/>
+          <w:sz w:val="24"/>
+          <w:szCs w:val="24"/>
+        </w:rPr>
+      </w:pPr>
+      <w:r>
+        <w:rPr>
+          <w:rFonts w:ascii="Times New Roman" w:hAnsi="Times New Roman" w:cs="Times New Roman"/>
+          <w:sz w:val="24"/>
+          <w:szCs w:val="24"/>
+        </w:rPr>
+        <w:tab/>
+        <w:t>Object Design…</w:t>
+      </w:r>
+      <w:r>
+        <w:rPr>
+          <w:rFonts w:ascii="Times New Roman" w:hAnsi="Times New Roman" w:cs="Times New Roman"/>
+          <w:sz w:val="24"/>
+          <w:szCs w:val="24"/>
+        </w:rPr>
+        <w:t>…………………………………………………………………………………</w:t>
+      </w:r>
+      <w:r>
+        <w:rPr>
+          <w:rFonts w:ascii="Times New Roman" w:hAnsi="Times New Roman" w:cs="Times New Roman"/>
+          <w:sz w:val="24"/>
+          <w:szCs w:val="24"/>
+        </w:rPr>
+        <w:t>11</w:t>
+      </w:r>
+    </w:p>
+    <w:p>
+      <w:pPr>
+        <w:rPr>
+          <w:rFonts w:ascii="Times New Roman" w:hAnsi="Times New Roman" w:cs="Times New Roman"/>
+          <w:sz w:val="24"/>
+          <w:szCs w:val="24"/>
+        </w:rPr>
+      </w:pPr>
+      <w:r>
+        <w:rPr>
+          <w:rFonts w:ascii="Times New Roman" w:hAnsi="Times New Roman" w:cs="Times New Roman"/>
+          <w:sz w:val="24"/>
+          <w:szCs w:val="24"/>
+        </w:rPr>
+        <w:tab/>
+        <w:t>Timeline………………………………………………………………………</w:t>
+      </w:r>
+      <w:r>
+        <w:rPr>
+          <w:rFonts w:ascii="Times New Roman" w:hAnsi="Times New Roman" w:cs="Times New Roman"/>
+          <w:sz w:val="24"/>
+          <w:szCs w:val="24"/>
+        </w:rPr>
+        <w:t>…</w:t>
+      </w:r>
+      <w:r>
+        <w:rPr>
+          <w:rFonts w:ascii="Times New Roman" w:hAnsi="Times New Roman" w:cs="Times New Roman"/>
+          <w:sz w:val="24"/>
+          <w:szCs w:val="24"/>
+        </w:rPr>
+        <w:t>.</w:t>
+      </w:r>
+      <w:r>
+        <w:rPr>
+          <w:rFonts w:ascii="Times New Roman" w:hAnsi="Times New Roman" w:cs="Times New Roman"/>
+          <w:sz w:val="24"/>
+          <w:szCs w:val="24"/>
+        </w:rPr>
+        <w:t>12</w:t>
+      </w:r>
+    </w:p>
+    <w:p>
+      <w:pPr>
+        <w:rPr>
+          <w:rFonts w:ascii="Times New Roman" w:hAnsi="Times New Roman" w:cs="Times New Roman"/>
+          <w:sz w:val="24"/>
+          <w:szCs w:val="24"/>
+        </w:rPr>
+      </w:pPr>
+      <w:r>
+        <w:rPr>
+          <w:rFonts w:ascii="Times New Roman" w:hAnsi="Times New Roman" w:cs="Times New Roman"/>
+          <w:sz w:val="24"/>
+          <w:szCs w:val="24"/>
+        </w:rPr>
+        <w:tab/>
+        <w:t>Softw</w:t>
+      </w:r>
+      <w:r>
+        <w:rPr>
+          <w:rFonts w:ascii="Times New Roman" w:hAnsi="Times New Roman" w:cs="Times New Roman"/>
+          <w:sz w:val="24"/>
+          <w:szCs w:val="24"/>
+        </w:rPr>
+        <w:t>are…………………………………………………………………………</w:t>
+      </w:r>
+      <w:r>
+        <w:rPr>
+          <w:rFonts w:ascii="Times New Roman" w:hAnsi="Times New Roman" w:cs="Times New Roman"/>
+          <w:sz w:val="24"/>
+          <w:szCs w:val="24"/>
+        </w:rPr>
+        <w:t>.</w:t>
+      </w:r>
+      <w:r>
+        <w:rPr>
+          <w:rFonts w:ascii="Times New Roman" w:hAnsi="Times New Roman" w:cs="Times New Roman"/>
+          <w:sz w:val="24"/>
+          <w:szCs w:val="24"/>
+        </w:rPr>
+        <w:t>13</w:t>
+      </w:r>
+    </w:p>
+    <w:p>
+      <w:pPr>
+        <w:rPr>
+          <w:rFonts w:ascii="Times New Roman" w:hAnsi="Times New Roman" w:cs="Times New Roman"/>
+          <w:sz w:val="24"/>
+          <w:szCs w:val="24"/>
+        </w:rPr>
+      </w:pPr>
+      <w:r>
+        <w:rPr>
+          <w:rFonts w:ascii="Times New Roman" w:hAnsi="Times New Roman" w:cs="Times New Roman"/>
           <w:b/>
           <w:sz w:val="24"/>
-        </w:rPr>
-        <w:t>Design</w:t>
-      </w:r>
-      <w:r>
-        <w:rPr>
-          <w:sz w:val="24"/>
-        </w:rPr>
-        <w:t>…………………………………………………………………………………………………………………………….</w:t>
-      </w:r>
-      <w:r>
-        <w:rPr>
-          <w:sz w:val="24"/>
-        </w:rPr>
-        <w:t>6</w:t>
-      </w:r>
-    </w:p>
-    <w:p>
-      <w:pPr>
-        <w:rPr>
-          <w:sz w:val="24"/>
-        </w:rPr>
-      </w:pPr>
-      <w:r>
-        <w:rPr>
-          <w:sz w:val="24"/>
-        </w:rPr>
-        <w:tab/>
-        <w:t>Analysis……………………………………………………………………………………………………………….</w:t>
-      </w:r>
-      <w:r>
-        <w:rPr>
-          <w:sz w:val="24"/>
-        </w:rPr>
-        <w:t>6</w:t>
-      </w:r>
-    </w:p>
-    <w:p>
-      <w:pPr>
-        <w:rPr>
-          <w:sz w:val="24"/>
-        </w:rPr>
-      </w:pPr>
-      <w:r>
-        <w:rPr>
-          <w:sz w:val="24"/>
-        </w:rPr>
-        <w:tab/>
-        <w:t>Algorithm……………………………………………………………………………………………………………</w:t>
-      </w:r>
-      <w:r>
-        <w:rPr>
-          <w:sz w:val="24"/>
-        </w:rPr>
-        <w:t>6</w:t>
-      </w:r>
-    </w:p>
-    <w:p>
-      <w:pPr>
-        <w:rPr>
-          <w:sz w:val="24"/>
-        </w:rPr>
-      </w:pPr>
-      <w:r>
-        <w:rPr>
-          <w:sz w:val="24"/>
-        </w:rPr>
-        <w:tab/>
-        <w:t>UML Diagrams…………………………………………………………………………………………………….</w:t>
-      </w:r>
-      <w:r>
-        <w:rPr>
-          <w:sz w:val="24"/>
-        </w:rPr>
-        <w:t>7</w:t>
-      </w:r>
-    </w:p>
-    <w:p>
-      <w:pPr>
+          <w:szCs w:val="24"/>
+        </w:rPr>
+        <w:t>Features</w:t>
+      </w:r>
+      <w:r>
+        <w:rPr>
+          <w:rFonts w:ascii="Times New Roman" w:hAnsi="Times New Roman" w:cs="Times New Roman"/>
+          <w:sz w:val="24"/>
+          <w:szCs w:val="24"/>
+        </w:rPr>
+        <w:t>……………………………………………………………..</w:t>
+      </w:r>
+      <w:r>
+        <w:rPr>
+          <w:rFonts w:ascii="Times New Roman" w:hAnsi="Times New Roman" w:cs="Times New Roman"/>
+          <w:sz w:val="24"/>
+          <w:szCs w:val="24"/>
+        </w:rPr>
+        <w:t>…………………</w:t>
+      </w:r>
+      <w:r>
+        <w:rPr>
+          <w:rFonts w:ascii="Times New Roman" w:hAnsi="Times New Roman" w:cs="Times New Roman"/>
+          <w:sz w:val="24"/>
+          <w:szCs w:val="24"/>
+        </w:rPr>
+        <w:t xml:space="preserve">. </w:t>
+      </w:r>
+      <w:r>
+        <w:rPr>
+          <w:rFonts w:ascii="Times New Roman" w:hAnsi="Times New Roman" w:cs="Times New Roman"/>
+          <w:sz w:val="24"/>
+          <w:szCs w:val="24"/>
+        </w:rPr>
+        <w:t>14</w:t>
+      </w:r>
+    </w:p>
+    <w:p>
+      <w:pPr>
+        <w:rPr>
+          <w:rFonts w:ascii="Times New Roman" w:hAnsi="Times New Roman" w:cs="Times New Roman"/>
+          <w:sz w:val="24"/>
+          <w:szCs w:val="24"/>
+        </w:rPr>
+      </w:pPr>
+      <w:r>
+        <w:rPr>
+          <w:rFonts w:ascii="Times New Roman" w:hAnsi="Times New Roman" w:cs="Times New Roman"/>
+          <w:b/>
+          <w:sz w:val="24"/>
+          <w:szCs w:val="24"/>
+        </w:rPr>
+        <w:t>Conclusion</w:t>
+      </w:r>
+      <w:r>
+        <w:rPr>
+          <w:rFonts w:ascii="Times New Roman" w:hAnsi="Times New Roman" w:cs="Times New Roman"/>
+          <w:sz w:val="24"/>
+          <w:szCs w:val="24"/>
+        </w:rPr>
+        <w:t>………………………………………………………………………………</w:t>
+      </w:r>
+      <w:r>
+        <w:rPr>
+          <w:rFonts w:ascii="Times New Roman" w:hAnsi="Times New Roman" w:cs="Times New Roman"/>
+          <w:sz w:val="24"/>
+          <w:szCs w:val="24"/>
+        </w:rPr>
+        <w:t>15</w:t>
+      </w:r>
+    </w:p>
+    <w:p>
+      <w:pPr>
+        <w:rPr>
+          <w:sz w:val="24"/>
+        </w:rPr>
+      </w:pPr>
+    </w:p>
+    <w:p>
+      <w:pPr>
+        <w:rPr>
+          <w:sz w:val="24"/>
+        </w:rPr>
+      </w:pPr>
+      <w:bookmarkStart w:id="0" w:name="_GoBack"/>
+      <w:bookmarkEnd w:id="0"/>
+    </w:p>
+    <w:p>
+      <w:pPr>
+        <w:rPr>
+          <w:sz w:val="24"/>
+        </w:rPr>
+      </w:pPr>
+    </w:p>
+    <w:p>
+      <w:pPr>
+        <w:rPr>
+          <w:sz w:val="24"/>
+        </w:rPr>
+      </w:pPr>
+    </w:p>
+    <w:p>
+      <w:pPr>
+        <w:rPr>
+          <w:sz w:val="24"/>
+        </w:rPr>
+      </w:pPr>
+    </w:p>
+    <w:p>
+      <w:pPr>
+        <w:rPr>
+          <w:sz w:val="24"/>
+        </w:rPr>
+      </w:pPr>
+    </w:p>
+    <w:p>
+      <w:pPr>
+        <w:rPr>
+          <w:sz w:val="24"/>
+        </w:rPr>
+      </w:pPr>
+    </w:p>
+    <w:p>
+      <w:pPr>
+        <w:rPr>
+          <w:sz w:val="24"/>
+        </w:rPr>
+      </w:pPr>
+    </w:p>
+    <w:p>
+      <w:pPr>
+        <w:rPr>
+          <w:sz w:val="24"/>
+        </w:rPr>
+      </w:pPr>
+    </w:p>
+    <w:p>
+      <w:pPr>
+        <w:rPr>
+          <w:sz w:val="24"/>
+        </w:rPr>
+      </w:pPr>
+    </w:p>
+    <w:p>
+      <w:pPr>
+        <w:rPr>
+          <w:sz w:val="24"/>
+        </w:rPr>
+      </w:pPr>
+    </w:p>
+    <w:p>
+      <w:pPr>
+        <w:rPr>
+          <w:sz w:val="24"/>
+        </w:rPr>
+      </w:pPr>
+    </w:p>
+    <w:p>
+      <w:pPr>
+        <w:rPr>
+          <w:b/>
+          <w:sz w:val="24"/>
+        </w:rPr>
+      </w:pPr>
+      <w:r>
+        <w:rPr>
+          <w:b/>
+          <w:sz w:val="24"/>
+        </w:rPr>
+        <w:t>Introduction</w:t>
+      </w:r>
+    </w:p>
+    <w:p>
+      <w:pPr>
+        <w:spacing w:line="480" w:lineRule="auto"/>
         <w:ind w:firstLine="708"/>
         <w:rPr>
-          <w:sz w:val="24"/>
-        </w:rPr>
-      </w:pPr>
-      <w:r>
-        <w:rPr>
-          <w:sz w:val="24"/>
-        </w:rPr>
-        <w:t>Graphical User Interface</w:t>
-      </w:r>
-      <w:r>
-        <w:rPr>
-          <w:sz w:val="24"/>
-        </w:rPr>
-        <w:t>……………………………………………………………………………………</w:t>
-      </w:r>
-      <w:r>
-        <w:rPr>
-          <w:sz w:val="24"/>
-        </w:rPr>
-        <w:t>10</w:t>
-      </w:r>
-    </w:p>
-    <w:p>
-      <w:pPr>
-        <w:rPr>
-          <w:sz w:val="24"/>
-        </w:rPr>
-      </w:pPr>
-      <w:r>
-        <w:rPr>
-          <w:sz w:val="24"/>
-        </w:rPr>
-        <w:tab/>
-        <w:t>Object Design……………………………………………………………………………………………………11</w:t>
-      </w:r>
-    </w:p>
-    <w:p>
-      <w:pPr>
-        <w:rPr>
-          <w:sz w:val="24"/>
-        </w:rPr>
-      </w:pPr>
-      <w:r>
-        <w:rPr>
-          <w:sz w:val="24"/>
-        </w:rPr>
-        <w:tab/>
-        <w:t>Timeline……………………………………………………………………………………………………………12</w:t>
-      </w:r>
-    </w:p>
-    <w:p>
-      <w:pPr>
-        <w:rPr>
-          <w:sz w:val="24"/>
-        </w:rPr>
-      </w:pPr>
-      <w:r>
-        <w:rPr>
-          <w:sz w:val="24"/>
-        </w:rPr>
-        <w:tab/>
-        <w:t>Software……………………………………………………………………………………………………………13</w:t>
-      </w:r>
-    </w:p>
-    <w:p>
-      <w:pPr>
-        <w:rPr>
-          <w:sz w:val="24"/>
-        </w:rPr>
-      </w:pPr>
-      <w:r>
-        <w:rPr>
-          <w:b/>
-          <w:sz w:val="24"/>
-        </w:rPr>
-        <w:t>Features</w:t>
-      </w:r>
-      <w:proofErr w:type="gramStart"/>
-      <w:r>
-        <w:rPr>
-          <w:sz w:val="24"/>
-        </w:rPr>
-        <w:t>……………………………………………………</w:t>
-      </w:r>
-      <w:r>
-        <w:rPr>
-          <w:sz w:val="24"/>
-        </w:rPr>
-        <w:t>…</w:t>
-      </w:r>
-      <w:r>
-        <w:rPr>
-          <w:sz w:val="24"/>
-        </w:rPr>
-        <w:t>……</w:t>
-      </w:r>
-      <w:r>
-        <w:rPr>
-          <w:sz w:val="24"/>
-        </w:rPr>
-        <w:t>..</w:t>
-      </w:r>
-      <w:r>
-        <w:rPr>
-          <w:sz w:val="24"/>
-        </w:rPr>
-        <w:t>………………………………..……………………</w:t>
-      </w:r>
-      <w:proofErr w:type="gramEnd"/>
-      <w:r>
-        <w:rPr>
-          <w:sz w:val="24"/>
-        </w:rPr>
-        <w:t>..14</w:t>
-      </w:r>
-    </w:p>
-    <w:p>
-      <w:pPr>
-        <w:rPr>
-          <w:sz w:val="24"/>
-        </w:rPr>
-      </w:pPr>
-      <w:r>
-        <w:rPr>
-          <w:b/>
-          <w:sz w:val="24"/>
-        </w:rPr>
-        <w:t>Conclusion</w:t>
-      </w:r>
-      <w:r>
-        <w:rPr>
-          <w:sz w:val="24"/>
-        </w:rPr>
-        <w:t>……………………………………………………………………………………………………………………</w:t>
-      </w:r>
-      <w:r>
-        <w:rPr>
-          <w:sz w:val="24"/>
-        </w:rPr>
-        <w:t>15</w:t>
-      </w:r>
-    </w:p>
-    <w:p>
-      <w:pPr>
-        <w:rPr>
-          <w:sz w:val="24"/>
-        </w:rPr>
-      </w:pPr>
-    </w:p>
-    <w:p>
-      <w:pPr>
-        <w:rPr>
-          <w:sz w:val="24"/>
-        </w:rPr>
-      </w:pPr>
-    </w:p>
-    <w:p>
-      <w:pPr>
-        <w:rPr>
-          <w:sz w:val="24"/>
-        </w:rPr>
-      </w:pPr>
-    </w:p>
-    <w:p>
-      <w:pPr>
-        <w:rPr>
-          <w:sz w:val="24"/>
-        </w:rPr>
-      </w:pPr>
-    </w:p>
-    <w:p>
-      <w:pPr>
-        <w:rPr>
-          <w:sz w:val="24"/>
-        </w:rPr>
-      </w:pPr>
-    </w:p>
-    <w:p>
-      <w:pPr>
-        <w:rPr>
-          <w:sz w:val="24"/>
-        </w:rPr>
-      </w:pPr>
-    </w:p>
-    <w:p>
-      <w:pPr>
-        <w:rPr>
-          <w:sz w:val="24"/>
-        </w:rPr>
-      </w:pPr>
-    </w:p>
-    <w:p>
-      <w:pPr>
-        <w:rPr>
-          <w:sz w:val="24"/>
-        </w:rPr>
-      </w:pPr>
-    </w:p>
-    <w:p>
-      <w:pPr>
-        <w:rPr>
-          <w:sz w:val="24"/>
-        </w:rPr>
-      </w:pPr>
-    </w:p>
-    <w:p>
-      <w:pPr>
-        <w:rPr>
-          <w:sz w:val="24"/>
-        </w:rPr>
-      </w:pPr>
-    </w:p>
-    <w:p>
-      <w:pPr>
-        <w:rPr>
-          <w:sz w:val="24"/>
-        </w:rPr>
-      </w:pPr>
-    </w:p>
-    <w:p>
-      <w:pPr>
-        <w:rPr>
-          <w:sz w:val="24"/>
-        </w:rPr>
-      </w:pPr>
-    </w:p>
-    <w:p>
-      <w:pPr>
-        <w:rPr>
-          <w:b/>
-          <w:sz w:val="24"/>
-        </w:rPr>
-      </w:pPr>
-      <w:r>
-        <w:rPr>
-          <w:b/>
-          <w:sz w:val="24"/>
+          <w:rFonts w:ascii="Times New Roman" w:hAnsi="Times New Roman" w:cs="Times New Roman"/>
+          <w:sz w:val="24"/>
+          <w:szCs w:val="24"/>
+        </w:rPr>
+      </w:pPr>
+      <w:r>
+        <w:rPr>
+          <w:rFonts w:ascii="Times New Roman" w:hAnsi="Times New Roman" w:cs="Times New Roman"/>
+          <w:sz w:val="24"/>
+          <w:szCs w:val="24"/>
+        </w:rPr>
+        <w:t xml:space="preserve">As our final project we want to create a social network on android phones exclusively dedicated for Champlain students. Communication has always been something of paramount importance in the everyday life. During our college experience, we have noticed a lack of utilities to facilitate contacting the persons we care about. There is no way for students to get instant information about their college peers. Therefore, students who are looking to connect with other students are unable to do so to their liking. Considering students spend a lot of time at school, it is undoubted that such application would be extremely relevant and helpful in order for their life at school to be at its best state. </w:t>
+      </w:r>
+    </w:p>
+    <w:p>
+      <w:pPr>
+        <w:spacing w:line="480" w:lineRule="auto"/>
+        <w:ind w:firstLine="708"/>
+        <w:rPr>
+          <w:rFonts w:ascii="Times New Roman" w:hAnsi="Times New Roman" w:cs="Times New Roman"/>
+          <w:sz w:val="24"/>
+          <w:szCs w:val="24"/>
+        </w:rPr>
+      </w:pPr>
+      <w:r>
+        <w:rPr>
+          <w:rFonts w:ascii="Times New Roman" w:hAnsi="Times New Roman" w:cs="Times New Roman"/>
+          <w:sz w:val="24"/>
+          <w:szCs w:val="24"/>
+        </w:rPr>
+        <w:t>Additionally, we have also noticed that education is an unexploited domain in the programming world, even though education is essentially a domain everyone is involved at some point of their life. Hence, our goal is to make everyone’s experience at schools the best possible. We want people to have an optimal educative experience by providing them with a service that will allow them to facilitate their communication at school. Incidentally, what makes Moods special is that not only will it target the educative area, but also entertainment. Moods will offer students tools to help people study, but ultimately it will allow students to hang out together. Students wanting to eat for instance, will be able to connect with other students that are hungry.</w:t>
+      </w:r>
+      <w:r>
+        <w:rPr>
+          <w:rFonts w:ascii="Times New Roman" w:hAnsi="Times New Roman" w:cs="Times New Roman"/>
+          <w:sz w:val="24"/>
+          <w:szCs w:val="24"/>
+        </w:rPr>
+        <w:t xml:space="preserve"> Students wanting to play outdoor soccer, will be able to organize an event. Students wanting to relax, will be able to reserve a room to lay back in. Moods has the opportunity to be successful because it provides simple solution to problems students meet and school. Our goal is not to provide </w:t>
+      </w:r>
+      <w:r>
+        <w:rPr>
+          <w:rFonts w:ascii="Times New Roman" w:hAnsi="Times New Roman" w:cs="Times New Roman"/>
+          <w:sz w:val="24"/>
+          <w:szCs w:val="24"/>
         </w:rPr>
         <w:lastRenderedPageBreak/>
-        <w:t>Introduction</w:t>
-      </w:r>
-    </w:p>
-    <w:p>
-      <w:pPr>
-        <w:rPr>
-          <w:sz w:val="24"/>
-        </w:rPr>
-      </w:pPr>
-      <w:r>
-        <w:rPr>
-          <w:sz w:val="24"/>
-        </w:rPr>
-        <w:t>As our final project we want to create a social network on android phones for Champlain students. We want students to be able to meet their friends and new people in the College more easily by using our application. Each user is going to be able to reach out to other students within a click.</w:t>
+        <w:t>something complex to students, as simplicity is complementary to efficacy.  This</w:t>
+      </w:r>
+      <w:r>
+        <w:rPr>
+          <w:rFonts w:ascii="Times New Roman" w:hAnsi="Times New Roman" w:cs="Times New Roman"/>
+          <w:sz w:val="24"/>
+          <w:szCs w:val="24"/>
+        </w:rPr>
+        <w:t xml:space="preserve"> is why </w:t>
+      </w:r>
+      <w:r>
+        <w:rPr>
+          <w:rFonts w:ascii="Times New Roman" w:hAnsi="Times New Roman" w:cs="Times New Roman"/>
+          <w:sz w:val="24"/>
+          <w:szCs w:val="24"/>
+        </w:rPr>
+        <w:t>e</w:t>
+      </w:r>
+      <w:r>
+        <w:rPr>
+          <w:rFonts w:ascii="Times New Roman" w:hAnsi="Times New Roman" w:cs="Times New Roman"/>
+          <w:sz w:val="24"/>
+          <w:szCs w:val="24"/>
+        </w:rPr>
+        <w:t>ach user is going to be able to reach out to other students within a click.</w:t>
+      </w:r>
+      <w:r>
+        <w:rPr>
+          <w:rFonts w:ascii="Times New Roman" w:hAnsi="Times New Roman" w:cs="Times New Roman"/>
+          <w:sz w:val="24"/>
+          <w:szCs w:val="24"/>
+        </w:rPr>
+        <w:t xml:space="preserve"> W</w:t>
+      </w:r>
+      <w:r>
+        <w:rPr>
+          <w:rFonts w:ascii="Times New Roman" w:hAnsi="Times New Roman" w:cs="Times New Roman"/>
+          <w:sz w:val="24"/>
+          <w:szCs w:val="24"/>
+        </w:rPr>
+        <w:t xml:space="preserve">e want students to be able to meet their friends and new people in the College more easily by using our application. </w:t>
+      </w:r>
+    </w:p>
+    <w:p>
+      <w:pPr>
+        <w:spacing w:line="480" w:lineRule="auto"/>
+        <w:ind w:firstLine="708"/>
+        <w:rPr>
+          <w:rFonts w:ascii="Times New Roman" w:hAnsi="Times New Roman" w:cs="Times New Roman"/>
+          <w:sz w:val="24"/>
+          <w:szCs w:val="24"/>
+        </w:rPr>
+      </w:pPr>
+      <w:r>
+        <w:rPr>
+          <w:rFonts w:ascii="Times New Roman" w:hAnsi="Times New Roman" w:cs="Times New Roman"/>
+          <w:sz w:val="24"/>
+          <w:szCs w:val="24"/>
+        </w:rPr>
+        <w:t xml:space="preserve">The lack of communication between students at school is essentially due to the fact that schools are too big. It is often difficult for people to know where their friends are, what they are doing, who they are with, what’s their schedule, etc. Therefore, the simple idea of meeting up with a friend is difficult, since you absolutely need to have their phone number and to have them use it exactly when you attempt to communicate with them. On the other hand, Moods would solve that problem by allowing students to publish their location and status/mood so that people don’t waste time anymore asking basic questions such as ‘Where are you?’ ‘What are you doing?’ to every single one of their friends.  Instantly, the user will be able to see which students are available, what they are doing, and at what location they are (cafeteria, library, computer lab, etc.) </w:t>
+      </w:r>
+    </w:p>
+    <w:p>
+      <w:pPr>
+        <w:rPr>
+          <w:rFonts w:ascii="Times New Roman" w:hAnsi="Times New Roman" w:cs="Times New Roman"/>
+          <w:sz w:val="24"/>
+          <w:szCs w:val="24"/>
+          <w:u w:val="single"/>
+        </w:rPr>
+      </w:pPr>
+      <w:r>
+        <w:rPr>
+          <w:rFonts w:ascii="Times New Roman" w:hAnsi="Times New Roman" w:cs="Times New Roman"/>
+          <w:sz w:val="24"/>
+          <w:szCs w:val="24"/>
+          <w:u w:val="single"/>
+        </w:rPr>
+        <w:t>Analyze, define, and understand the problem</w:t>
+      </w:r>
+    </w:p>
+    <w:p>
+      <w:pPr>
+        <w:rPr>
+          <w:rFonts w:ascii="Times New Roman" w:hAnsi="Times New Roman" w:cs="Times New Roman"/>
+          <w:sz w:val="24"/>
+          <w:szCs w:val="24"/>
+        </w:rPr>
+      </w:pPr>
+      <w:r>
+        <w:rPr>
+          <w:rFonts w:ascii="Times New Roman" w:hAnsi="Times New Roman" w:cs="Times New Roman"/>
+          <w:sz w:val="24"/>
+          <w:szCs w:val="24"/>
+        </w:rPr>
+        <w:t>The major problem is that students' are having trouble connecting quickly with their friends within their college. The main reason why is that they have no way of consulting their peers schedule, thus it is extremely inconvenient as students don't know when they have common breaks with their friends. This prohibits the students from doing things they would prefer doing together, such as studying, eating, learning, relaxing, and the list goes on.</w:t>
+      </w:r>
+    </w:p>
+    <w:p>
+      <w:pPr>
+        <w:rPr>
+          <w:rFonts w:ascii="Times New Roman" w:hAnsi="Times New Roman" w:cs="Times New Roman"/>
+          <w:sz w:val="24"/>
+          <w:szCs w:val="24"/>
+        </w:rPr>
+      </w:pPr>
+      <w:r>
+        <w:rPr>
+          <w:rFonts w:ascii="Times New Roman" w:hAnsi="Times New Roman" w:cs="Times New Roman"/>
+          <w:sz w:val="24"/>
+          <w:szCs w:val="24"/>
+        </w:rPr>
+        <w:t>Our application would be the perfect solution to that problem as one of its feature involves storing every students' schedule in database. Using an efficient mathematical algorithm, our tool will be able to perfectly match which students have common breaks. In other words, our users will be able to know who's available when you are to do anything you want, easily. In order to display what is that thing you want, you will be provided a tool to update your mood, thus your friends will know what you are up to.</w:t>
+      </w:r>
+    </w:p>
+    <w:p>
+      <w:pPr>
+        <w:rPr>
+          <w:rFonts w:ascii="Times New Roman" w:hAnsi="Times New Roman" w:cs="Times New Roman"/>
+          <w:sz w:val="24"/>
+          <w:szCs w:val="24"/>
+        </w:rPr>
+      </w:pPr>
+      <w:r>
+        <w:rPr>
+          <w:rFonts w:ascii="Times New Roman" w:hAnsi="Times New Roman" w:cs="Times New Roman"/>
+          <w:sz w:val="24"/>
+          <w:szCs w:val="24"/>
+        </w:rPr>
+        <w:lastRenderedPageBreak/>
+        <w:t>Additionally, colleges are important in size, thus locating your best friends can most of the times be time-consuming. Therefore, our application would remedy to that problem by providing an option to share your location with your friends, so that they know exactly where you are when they need your presence, in the matter of seconds.</w:t>
+      </w:r>
+    </w:p>
+    <w:p>
+      <w:pPr>
+        <w:rPr>
+          <w:rFonts w:ascii="Times New Roman" w:hAnsi="Times New Roman" w:cs="Times New Roman"/>
+          <w:sz w:val="24"/>
+          <w:szCs w:val="24"/>
+        </w:rPr>
+      </w:pPr>
+      <w:r>
+        <w:rPr>
+          <w:rFonts w:ascii="Times New Roman" w:hAnsi="Times New Roman" w:cs="Times New Roman"/>
+          <w:sz w:val="24"/>
+          <w:szCs w:val="24"/>
+        </w:rPr>
+        <w:t xml:space="preserve">Again, there is an obvious need to simplify the students' social life at college by helping them connect together easily and quickly. </w:t>
+      </w:r>
+    </w:p>
+    <w:p>
+      <w:pPr>
+        <w:rPr>
+          <w:rFonts w:ascii="Times New Roman" w:hAnsi="Times New Roman" w:cs="Times New Roman"/>
+          <w:sz w:val="24"/>
+          <w:szCs w:val="24"/>
+        </w:rPr>
+      </w:pPr>
+    </w:p>
+    <w:p>
+      <w:pPr>
+        <w:rPr>
+          <w:rFonts w:ascii="Times New Roman" w:hAnsi="Times New Roman" w:cs="Times New Roman"/>
+          <w:sz w:val="24"/>
+          <w:szCs w:val="24"/>
+          <w:u w:val="single"/>
+        </w:rPr>
+      </w:pPr>
+      <w:r>
+        <w:rPr>
+          <w:rFonts w:ascii="Times New Roman" w:hAnsi="Times New Roman" w:cs="Times New Roman"/>
+          <w:sz w:val="24"/>
+          <w:szCs w:val="24"/>
+          <w:u w:val="single"/>
+        </w:rPr>
+        <w:t>The Mathematic Algorithm</w:t>
+      </w:r>
+    </w:p>
+    <w:p>
+      <w:pPr>
+        <w:rPr>
+          <w:rFonts w:cstheme="minorHAnsi"/>
+          <w:i/>
+          <w:sz w:val="24"/>
+          <w:szCs w:val="24"/>
+        </w:rPr>
+      </w:pPr>
+      <w:r>
+        <w:rPr>
+          <w:rFonts w:cstheme="minorHAnsi"/>
+          <w:i/>
+          <w:sz w:val="24"/>
+          <w:szCs w:val="24"/>
+        </w:rPr>
+        <w:t xml:space="preserve">If you use a specific algorithm or formula (physics, math or chemistry), write the algorithm or formula </w:t>
+      </w:r>
+      <w:r>
+        <w:rPr>
+          <w:rFonts w:cstheme="minorHAnsi"/>
+          <w:sz w:val="24"/>
+          <w:szCs w:val="24"/>
+        </w:rPr>
+        <w:t>for</w:t>
+      </w:r>
+      <w:r>
+        <w:rPr>
+          <w:rFonts w:cstheme="minorHAnsi"/>
+          <w:i/>
+          <w:sz w:val="24"/>
+          <w:szCs w:val="24"/>
+        </w:rPr>
+        <w:t xml:space="preserve"> solving the problem, along with a complete description and find the Efficiency of the algorithm. (Keep in mind the report has to be complete for anyone with any background).</w:t>
+      </w:r>
+    </w:p>
+    <w:p>
+      <w:pPr>
+        <w:rPr>
+          <w:rFonts w:cstheme="minorHAnsi"/>
+          <w:i/>
+          <w:sz w:val="24"/>
+          <w:szCs w:val="24"/>
+        </w:rPr>
+      </w:pPr>
+    </w:p>
+    <w:p>
+      <w:pPr>
+        <w:rPr>
+          <w:rFonts w:cstheme="minorHAnsi"/>
+          <w:i/>
+          <w:sz w:val="24"/>
+          <w:szCs w:val="24"/>
+        </w:rPr>
+      </w:pPr>
+      <w:r>
+        <w:rPr>
+          <w:rFonts w:cstheme="minorHAnsi"/>
+          <w:i/>
+          <w:sz w:val="24"/>
+          <w:szCs w:val="24"/>
+        </w:rPr>
+        <w:t xml:space="preserve">Explaining your design and the reason behind it. The explanation should include at least: UML (complete description of every class, every method, and relationship between them). You should include explanations similar to </w:t>
+      </w:r>
+      <w:hyperlink r:id="rId8" w:history="1">
+        <w:r>
+          <w:rPr>
+            <w:rStyle w:val="Lienhypertexte"/>
+            <w:rFonts w:cstheme="minorHAnsi"/>
+            <w:i/>
+            <w:sz w:val="24"/>
+            <w:szCs w:val="24"/>
+          </w:rPr>
+          <w:t>http://docs.oracle.com/javase/8/docs/api/</w:t>
+        </w:r>
+      </w:hyperlink>
+    </w:p>
+    <w:p>
+      <w:pPr>
+        <w:rPr>
+          <w:rFonts w:cstheme="minorHAnsi"/>
+          <w:i/>
+          <w:sz w:val="24"/>
+          <w:szCs w:val="24"/>
+        </w:rPr>
+      </w:pPr>
+      <w:r>
+        <w:rPr>
+          <w:rFonts w:cstheme="minorHAnsi"/>
+          <w:i/>
+          <w:sz w:val="24"/>
+          <w:szCs w:val="24"/>
+        </w:rPr>
+        <w:t xml:space="preserve">GUI (design of every single page in your project. For drawing your GUI, you can use any software). Design of every character or object in your project </w:t>
+      </w:r>
+    </w:p>
+    <w:p>
+      <w:pPr>
+        <w:rPr>
+          <w:rFonts w:cstheme="minorHAnsi"/>
+          <w:i/>
+          <w:sz w:val="24"/>
+          <w:szCs w:val="24"/>
+        </w:rPr>
+      </w:pPr>
+      <w:r>
+        <w:rPr>
+          <w:rFonts w:cstheme="minorHAnsi"/>
+          <w:i/>
+          <w:sz w:val="24"/>
+          <w:szCs w:val="24"/>
+        </w:rPr>
+        <w:t>TimeLine, including all steps from first week of classes until the day of delivery.</w:t>
       </w:r>
     </w:p>
     <w:p>
@@ -2760,7 +3261,6 @@
           <w:b/>
           <w:sz w:val="28"/>
         </w:rPr>
-        <w:lastRenderedPageBreak/>
         <w:t>Software used:</w:t>
       </w:r>
     </w:p>
@@ -3076,6 +3576,7 @@
             <w14:round/>
           </w14:textOutline>
         </w:rPr>
+        <w:lastRenderedPageBreak/>
         <w:t>Code sharing platform:</w:t>
       </w:r>
       <w:r>
@@ -3162,7 +3663,6 @@
         </w:rPr>
         <w:t xml:space="preserve">Code IDE: </w:t>
       </w:r>
-      <w:proofErr w:type="spellStart"/>
       <w:r>
         <w:rPr>
           <w:rFonts w:ascii="Times New Roman" w:hAnsi="Times New Roman" w:cs="Times New Roman"/>
@@ -3175,22 +3675,7 @@
             <w14:round/>
           </w14:textOutline>
         </w:rPr>
-        <w:t>Netbeans</w:t>
-      </w:r>
-      <w:proofErr w:type="spellEnd"/>
-      <w:r>
-        <w:rPr>
-          <w:rFonts w:ascii="Times New Roman" w:hAnsi="Times New Roman" w:cs="Times New Roman"/>
-          <w:color w:val="000000" w:themeColor="text1"/>
-          <w:sz w:val="24"/>
-          <w:szCs w:val="24"/>
-          <w14:textOutline w14:w="0" w14:cap="flat" w14:cmpd="sng" w14:algn="ctr">
-            <w14:noFill/>
-            <w14:prstDash w14:val="solid"/>
-            <w14:round/>
-          </w14:textOutline>
-        </w:rPr>
-        <w:t xml:space="preserve"> &amp; </w:t>
+        <w:t xml:space="preserve">Netbeans &amp; </w:t>
       </w:r>
       <w:r>
         <w:rPr>
@@ -3227,7 +3712,6 @@
           </w14:textOutline>
         </w:rPr>
       </w:pPr>
-      <w:proofErr w:type="spellStart"/>
       <w:r>
         <w:rPr>
           <w:rFonts w:ascii="Times New Roman" w:hAnsi="Times New Roman" w:cs="Times New Roman"/>
@@ -3241,23 +3725,7 @@
             <w14:round/>
           </w14:textOutline>
         </w:rPr>
-        <w:t>Netbeans</w:t>
-      </w:r>
-      <w:proofErr w:type="spellEnd"/>
-      <w:r>
-        <w:rPr>
-          <w:rFonts w:ascii="Times New Roman" w:hAnsi="Times New Roman" w:cs="Times New Roman"/>
-          <w:b/>
-          <w:color w:val="000000" w:themeColor="text1"/>
-          <w:sz w:val="24"/>
-          <w:szCs w:val="24"/>
-          <w14:textOutline w14:w="0" w14:cap="flat" w14:cmpd="sng" w14:algn="ctr">
-            <w14:noFill/>
-            <w14:prstDash w14:val="solid"/>
-            <w14:round/>
-          </w14:textOutline>
-        </w:rPr>
-        <w:t>:</w:t>
+        <w:t>Netbeans:</w:t>
       </w:r>
       <w:r>
         <w:rPr>
@@ -3366,7 +3834,6 @@
           <w:b/>
           <w:sz w:val="28"/>
         </w:rPr>
-        <w:lastRenderedPageBreak/>
         <w:t>Features</w:t>
       </w:r>
     </w:p>
@@ -3610,25 +4077,7 @@
           <w:sz w:val="24"/>
           <w:szCs w:val="24"/>
         </w:rPr>
-        <w:t xml:space="preserve">May use </w:t>
-      </w:r>
-      <w:proofErr w:type="spellStart"/>
-      <w:r>
-        <w:rPr>
-          <w:rFonts w:ascii="Times New Roman" w:hAnsi="Times New Roman" w:cs="Times New Roman"/>
-          <w:sz w:val="24"/>
-          <w:szCs w:val="24"/>
-        </w:rPr>
-        <w:t>GoogleMap</w:t>
-      </w:r>
-      <w:proofErr w:type="spellEnd"/>
-      <w:r>
-        <w:rPr>
-          <w:rFonts w:ascii="Times New Roman" w:hAnsi="Times New Roman" w:cs="Times New Roman"/>
-          <w:sz w:val="24"/>
-          <w:szCs w:val="24"/>
-        </w:rPr>
-        <w:t xml:space="preserve"> SDK</w:t>
+        <w:t>May use GoogleMap SDK</w:t>
       </w:r>
     </w:p>
     <w:p>
@@ -3736,6 +4185,7 @@
           <w:sz w:val="24"/>
           <w:szCs w:val="24"/>
         </w:rPr>
+        <w:lastRenderedPageBreak/>
         <w:t>Access to GPS</w:t>
       </w:r>
     </w:p>
@@ -4056,8 +4506,6 @@
           <w:sz w:val="24"/>
         </w:rPr>
       </w:pPr>
-      <w:bookmarkStart w:id="0" w:name="_GoBack"/>
-      <w:bookmarkEnd w:id="0"/>
     </w:p>
     <w:p>
       <w:pPr>
@@ -4071,7 +4519,6 @@
           <w:b/>
           <w:sz w:val="24"/>
         </w:rPr>
-        <w:lastRenderedPageBreak/>
         <w:t>Conclusion</w:t>
       </w:r>
     </w:p>
@@ -4097,7 +4544,7 @@
       </w:pPr>
     </w:p>
     <w:sectPr>
-      <w:headerReference w:type="default" r:id="rId8"/>
+      <w:headerReference w:type="default" r:id="rId9"/>
       <w:pgSz w:w="12240" w:h="15840"/>
       <w:pgMar w:top="1440" w:right="1800" w:bottom="1440" w:left="1800" w:header="708" w:footer="708" w:gutter="0"/>
       <w:cols w:space="708"/>
@@ -4175,6 +4622,7 @@
           <w:docPartUnique/>
         </w:docPartObj>
       </w:sdtPr>
+      <w:sdtEndPr/>
       <w:sdtContent>
         <w:r>
           <w:fldChar w:fldCharType="begin"/>
@@ -4190,7 +4638,7 @@
             <w:noProof/>
             <w:lang w:val="fr-FR"/>
           </w:rPr>
-          <w:t>12</w:t>
+          <w:t>2</w:t>
         </w:r>
         <w:r>
           <w:fldChar w:fldCharType="end"/>
@@ -8418,6 +8866,17 @@
       <w:contextualSpacing/>
     </w:pPr>
   </w:style>
+  <w:style w:type="character" w:styleId="Lienhypertexte">
+    <w:name w:val="Hyperlink"/>
+    <w:basedOn w:val="Policepardfaut"/>
+    <w:uiPriority w:val="99"/>
+    <w:unhideWhenUsed/>
+    <w:rsid w:val="007B1968"/>
+    <w:rPr>
+      <w:color w:val="0000FF" w:themeColor="hyperlink"/>
+      <w:u w:val="single"/>
+    </w:rPr>
+  </w:style>
 </w:styles>
 </file>
 
@@ -8711,7 +9170,7 @@
 </file>
 
 <file path=customXml/itemProps1.xml><?xml version="1.0" encoding="utf-8"?>
-<ds:datastoreItem xmlns:ds="http://schemas.openxmlformats.org/officeDocument/2006/customXml" ds:itemID="{ECC0EDA5-6E8E-4A32-A22F-D13C9ADE6AB8}">
+<ds:datastoreItem xmlns:ds="http://schemas.openxmlformats.org/officeDocument/2006/customXml" ds:itemID="{2FB1BFB4-02C1-4715-90B5-E8B163CBD4D5}">
   <ds:schemaRefs>
     <ds:schemaRef ds:uri="http://schemas.openxmlformats.org/officeDocument/2006/bibliography"/>
   </ds:schemaRefs>

</xml_diff>